<commit_message>
Estudio de los precandidatos
</commit_message>
<xml_diff>
--- a/Documentacion/Click_team_25.docx
+++ b/Documentacion/Click_team_25.docx
@@ -768,10 +768,7 @@
               <w:jc w:val="center"/>
             </w:pPr>
             <w:r>
-              <w:t xml:space="preserve">PUNTUACIÓN </w:t>
-            </w:r>
-            <w:r>
-              <w:t>ESTADO</w:t>
+              <w:t>PUNTUACIÓN ESTADO</w:t>
             </w:r>
           </w:p>
         </w:tc>
@@ -1129,10 +1126,7 @@
               <w:jc w:val="center"/>
             </w:pPr>
             <w:r>
-              <w:t>Precio de la Liciencia</w:t>
-            </w:r>
-            <w:r>
-              <w:t xml:space="preserve"> </w:t>
+              <w:t xml:space="preserve">Precio de la Liciencia </w:t>
             </w:r>
           </w:p>
         </w:tc>
@@ -1186,10 +1180,7 @@
               <w:jc w:val="center"/>
             </w:pPr>
             <w:r>
-              <w:t>Modo Prueba o versión Free</w:t>
-            </w:r>
-            <w:r>
-              <w:t xml:space="preserve"> </w:t>
+              <w:t xml:space="preserve">Modo Prueba o versión Free </w:t>
             </w:r>
           </w:p>
         </w:tc>
@@ -1283,6 +1274,8 @@
             <w:pPr>
               <w:cnfStyle w:val="000000100000" w:firstRow="0" w:lastRow="0" w:firstColumn="0" w:lastColumn="0" w:oddVBand="0" w:evenVBand="0" w:oddHBand="1" w:evenHBand="0" w:firstRowFirstColumn="0" w:firstRowLastColumn="0" w:lastRowFirstColumn="0" w:lastRowLastColumn="0"/>
             </w:pPr>
+            <w:bookmarkStart w:id="0" w:name="_GoBack"/>
+            <w:bookmarkEnd w:id="0"/>
             <w:r>
               <w:t>99.83€</w:t>
             </w:r>
@@ -1418,7 +1411,10 @@
     </w:p>
     <w:p>
       <w:r>
-        <w:t>Click Team Fusión cuenta también con una serie de extensiones o complementos</w:t>
+        <w:t xml:space="preserve">Click Team Fusión cuenta </w:t>
+      </w:r>
+      <w:r>
+        <w:t xml:space="preserve"> con una serie de extensiones o complementos</w:t>
       </w:r>
       <w:r>
         <w:t xml:space="preserve"> oficiales</w:t>
@@ -1498,7 +1494,13 @@
         <w:t>Efectos:</w:t>
       </w:r>
       <w:r>
-        <w:t xml:space="preserve"> Permiten añadir a los juegos de una manera rápida , visual y fácil efectos de diferentes tipos.  Un ejemplo de este tipo de complemento podría ser efectos climáticos, explosiones o rayos.  </w:t>
+        <w:t xml:space="preserve"> Permiten añadir a </w:t>
+      </w:r>
+      <w:r>
+        <w:t>los juegos de una manera rápida</w:t>
+      </w:r>
+      <w:r>
+        <w:t xml:space="preserve">, visual y fácil efectos de diferentes tipos.  Un ejemplo de este tipo de complemento podría ser efectos climáticos, explosiones o rayos.  </w:t>
       </w:r>
     </w:p>
     <w:p>
@@ -2142,10 +2144,7 @@
         <w:t xml:space="preserve">Documentación oficial. </w:t>
       </w:r>
     </w:p>
-    <w:p>
-      <w:bookmarkStart w:id="0" w:name="_GoBack"/>
-      <w:bookmarkEnd w:id="0"/>
-    </w:p>
+    <w:p/>
     <w:p/>
     <w:p>
       <w:pPr>
@@ -2931,10 +2930,7 @@
               <w:jc w:val="center"/>
             </w:pPr>
             <w:r>
-              <w:t>SISTEMA OPERATIVOS SOPORTADOS (POR LOS JUEGOS)</w:t>
-            </w:r>
-            <w:r>
-              <w:t xml:space="preserve"> </w:t>
+              <w:t xml:space="preserve">SISTEMA OPERATIVOS SOPORTADOS (POR LOS JUEGOS) </w:t>
             </w:r>
           </w:p>
         </w:tc>
@@ -3464,7 +3460,13 @@
         <w:t>Ateroyd</w:t>
       </w:r>
     </w:p>
-    <w:p/>
+    <w:p>
+      <w:pPr>
+        <w:rPr>
+          <w:lang w:val="en-US"/>
+        </w:rPr>
+      </w:pPr>
+    </w:p>
     <w:tbl>
       <w:tblPr>
         <w:tblStyle w:val="Tabladecuadrcula4-nfasis1"/>
@@ -6243,7 +6245,7 @@
 </file>
 
 <file path=customXml/itemProps1.xml><?xml version="1.0" encoding="utf-8"?>
-<ds:datastoreItem xmlns:ds="http://schemas.openxmlformats.org/officeDocument/2006/customXml" ds:itemID="{936437D5-7876-4E06-ABC1-1E7A6C08F881}">
+<ds:datastoreItem xmlns:ds="http://schemas.openxmlformats.org/officeDocument/2006/customXml" ds:itemID="{99EC065E-9E7B-4CA6-AC8A-2B4C2B1FE6A1}">
   <ds:schemaRefs>
     <ds:schemaRef ds:uri="http://schemas.openxmlformats.org/officeDocument/2006/bibliography"/>
   </ds:schemaRefs>

</xml_diff>